<commit_message>
Finalmente subindo o artigo final
</commit_message>
<xml_diff>
--- a/Artigo e Documentação/Artigo TCC - Jeferson Tomas-Final.docx
+++ b/Artigo e Documentação/Artigo TCC - Jeferson Tomas-Final.docx
@@ -251,6 +251,7 @@
         <w:spacing w:after="0"/>
         <w:rPr>
           <w:rFonts w:ascii="Arial" w:hAnsi="Arial" w:cs="Arial"/>
+          <w:lang w:val="en-US"/>
         </w:rPr>
       </w:pPr>
       <w:r>
@@ -271,13 +272,66 @@
           <w:rFonts w:ascii="Arial" w:hAnsi="Arial" w:cs="Arial"/>
           <w:szCs w:val="24"/>
         </w:rPr>
-        <w:t>Gestão de negócios. Automação comercial.</w:t>
-      </w:r>
-      <w:r>
-        <w:rPr>
-          <w:rFonts w:ascii="Arial" w:hAnsi="Arial" w:cs="Arial"/>
-        </w:rPr>
-        <w:t xml:space="preserve"> Vendas.</w:t>
+        <w:t xml:space="preserve">Gestão de negócios. </w:t>
+      </w:r>
+      <w:proofErr w:type="spellStart"/>
+      <w:r>
+        <w:rPr>
+          <w:rFonts w:ascii="Arial" w:hAnsi="Arial" w:cs="Arial"/>
+          <w:szCs w:val="24"/>
+          <w:lang w:val="en-US"/>
+        </w:rPr>
+        <w:t>Automação</w:t>
+      </w:r>
+      <w:proofErr w:type="spellEnd"/>
+      <w:r>
+        <w:rPr>
+          <w:rFonts w:ascii="Arial" w:hAnsi="Arial" w:cs="Arial"/>
+          <w:szCs w:val="24"/>
+          <w:lang w:val="en-US"/>
+        </w:rPr>
+        <w:t xml:space="preserve"> </w:t>
+      </w:r>
+      <w:proofErr w:type="spellStart"/>
+      <w:r>
+        <w:rPr>
+          <w:rFonts w:ascii="Arial" w:hAnsi="Arial" w:cs="Arial"/>
+          <w:szCs w:val="24"/>
+          <w:lang w:val="en-US"/>
+        </w:rPr>
+        <w:t>comercial</w:t>
+      </w:r>
+      <w:proofErr w:type="spellEnd"/>
+      <w:r>
+        <w:rPr>
+          <w:rFonts w:ascii="Arial" w:hAnsi="Arial" w:cs="Arial"/>
+          <w:szCs w:val="24"/>
+          <w:lang w:val="en-US"/>
+        </w:rPr>
+        <w:t>.</w:t>
+      </w:r>
+      <w:r>
+        <w:rPr>
+          <w:rFonts w:ascii="Arial" w:hAnsi="Arial" w:cs="Arial"/>
+          <w:lang w:val="en-US"/>
+        </w:rPr>
+        <w:t xml:space="preserve"> </w:t>
+      </w:r>
+      <w:proofErr w:type="spellStart"/>
+      <w:r>
+        <w:rPr>
+          <w:rFonts w:ascii="Arial" w:hAnsi="Arial" w:cs="Arial"/>
+          <w:lang w:val="en-US"/>
+        </w:rPr>
+        <w:t>Vendas</w:t>
+      </w:r>
+      <w:proofErr w:type="spellEnd"/>
+      <w:r>
+        <w:rPr>
+          <w:rFonts w:ascii="Arial" w:hAnsi="Arial" w:cs="Arial"/>
+          <w:lang w:val="en-US"/>
+        </w:rPr>
+        <w:t>.</w:t>
       </w:r>
     </w:p>
     <w:p>
@@ -285,6 +339,7 @@
         <w:spacing w:after="0"/>
         <w:rPr>
           <w:rFonts w:ascii="Arial" w:hAnsi="Arial" w:cs="Arial"/>
+          <w:lang w:val="en-US"/>
         </w:rPr>
       </w:pPr>
     </w:p>
@@ -319,7 +374,30 @@
           <w:i/>
           <w:lang w:val="en-US"/>
         </w:rPr>
-        <w:t xml:space="preserve">Every company that seeks exponential growth should invest in a management system, because good management is of paramount importance for the moment of controlling business processes, but this is not always what happens due to financial problems or even lack of knowledge. The objective of this article is to present the phases of the development of an inventory and sales management system where the user has a register of customers, products and suppliers and sales reports, budgets, among others. guarantee high performance and satisfactory results in addition to having all software documents. After the entire process of studying and developing the application, it is concluded that the entire project has been completed and is </w:t>
+        <w:t>Every company that seeks exponential growth should invest in a management system, because good management is of paramount importance for the moment of controlling business processes, but this is not always what happens due to financial problems or even lack of knowledge. The objective of this article is to present the phases of the development of an inventory and sales management system where the user has a register of customers, products and suppliers and sales reports, budgets, among others. guarantee high performance and satisfactory results in addition to having all software documents. After the entire process of studying and developing the application, it is concluded that the entire project has been completed and is functional and may have new future implementations.</w:t>
+      </w:r>
+    </w:p>
+    <w:p>
+      <w:pPr>
+        <w:spacing w:after="0"/>
+        <w:rPr>
+          <w:rFonts w:ascii="Arial" w:hAnsi="Arial" w:cs="Arial"/>
+        </w:rPr>
+      </w:pPr>
+      <w:r>
+        <w:rPr>
+          <w:rFonts w:ascii="Arial" w:hAnsi="Arial" w:cs="Arial"/>
+          <w:b/>
+          <w:lang w:val="en-US"/>
+        </w:rPr>
+        <w:t>Keywords</w:t>
+      </w:r>
+      <w:r>
+        <w:rPr>
+          <w:rFonts w:ascii="Arial" w:hAnsi="Arial" w:cs="Arial"/>
+          <w:lang w:val="en-US"/>
+        </w:rPr>
+        <w:t>:</w:t>
       </w:r>
       <w:r>
         <w:rPr>
@@ -327,43 +405,17 @@
           <w:i/>
           <w:lang w:val="en-US"/>
         </w:rPr>
-        <w:t>functional and</w:t>
-      </w:r>
-      <w:r>
-        <w:rPr>
-          <w:rFonts w:ascii="Arial" w:hAnsi="Arial" w:cs="Arial"/>
-          <w:i/>
+        <w:t xml:space="preserve"> </w:t>
+      </w:r>
+      <w:r>
+        <w:rPr>
+          <w:rFonts w:ascii="Arial" w:hAnsi="Arial" w:cs="Arial"/>
+          <w:color w:val="222222"/>
+          <w:szCs w:val="24"/>
+          <w:shd w:val="clear" w:color="auto" w:fill="F8F9FA"/>
           <w:lang w:val="en-US"/>
         </w:rPr>
-        <w:t xml:space="preserve"> may have new future implementations.</w:t>
-      </w:r>
-    </w:p>
-    <w:p>
-      <w:pPr>
-        <w:spacing w:after="0"/>
-        <w:rPr>
-          <w:rFonts w:ascii="Arial" w:hAnsi="Arial" w:cs="Arial"/>
-        </w:rPr>
-      </w:pPr>
-      <w:r>
-        <w:rPr>
-          <w:rFonts w:ascii="Arial" w:hAnsi="Arial" w:cs="Arial"/>
-          <w:b/>
-        </w:rPr>
-        <w:t>Keywords</w:t>
-      </w:r>
-      <w:r>
-        <w:rPr>
-          <w:rFonts w:ascii="Arial" w:hAnsi="Arial" w:cs="Arial"/>
-        </w:rPr>
-        <w:t>:</w:t>
-      </w:r>
-      <w:r>
-        <w:rPr>
-          <w:rFonts w:ascii="Arial" w:hAnsi="Arial" w:cs="Arial"/>
-          <w:i/>
-        </w:rPr>
-        <w:t xml:space="preserve"> </w:t>
+        <w:t xml:space="preserve">Business management. Commercial automation. </w:t>
       </w:r>
       <w:r>
         <w:rPr>
@@ -372,47 +424,7 @@
           <w:szCs w:val="24"/>
           <w:shd w:val="clear" w:color="auto" w:fill="F8F9FA"/>
         </w:rPr>
-        <w:t xml:space="preserve">Business management. </w:t>
-      </w:r>
-      <w:proofErr w:type="spellStart"/>
-      <w:r>
-        <w:rPr>
-          <w:rFonts w:ascii="Arial" w:hAnsi="Arial" w:cs="Arial"/>
-          <w:color w:val="222222"/>
-          <w:szCs w:val="24"/>
-          <w:shd w:val="clear" w:color="auto" w:fill="F8F9FA"/>
-        </w:rPr>
-        <w:t>Commercial</w:t>
-      </w:r>
-      <w:proofErr w:type="spellEnd"/>
-      <w:r>
-        <w:rPr>
-          <w:rFonts w:ascii="Arial" w:hAnsi="Arial" w:cs="Arial"/>
-          <w:color w:val="222222"/>
-          <w:szCs w:val="24"/>
-          <w:shd w:val="clear" w:color="auto" w:fill="F8F9FA"/>
-        </w:rPr>
-        <w:t xml:space="preserve"> </w:t>
-      </w:r>
-      <w:proofErr w:type="spellStart"/>
-      <w:r>
-        <w:rPr>
-          <w:rFonts w:ascii="Arial" w:hAnsi="Arial" w:cs="Arial"/>
-          <w:color w:val="222222"/>
-          <w:szCs w:val="24"/>
-          <w:shd w:val="clear" w:color="auto" w:fill="F8F9FA"/>
-        </w:rPr>
-        <w:t>automation</w:t>
-      </w:r>
-      <w:proofErr w:type="spellEnd"/>
-      <w:r>
-        <w:rPr>
-          <w:rFonts w:ascii="Arial" w:hAnsi="Arial" w:cs="Arial"/>
-          <w:color w:val="222222"/>
-          <w:szCs w:val="24"/>
-          <w:shd w:val="clear" w:color="auto" w:fill="F8F9FA"/>
-        </w:rPr>
-        <w:t>. Sales</w:t>
+        <w:t>Sales</w:t>
       </w:r>
     </w:p>
     <w:p>
@@ -566,7 +578,112 @@
           <w:rFonts w:ascii="Arial" w:hAnsi="Arial" w:cs="Arial"/>
           <w:szCs w:val="24"/>
         </w:rPr>
-        <w:t>s.</w:t>
+        <w:t>s</w:t>
+      </w:r>
+      <w:r>
+        <w:rPr>
+          <w:rFonts w:ascii="Arial" w:hAnsi="Arial" w:cs="Arial"/>
+          <w:szCs w:val="24"/>
+        </w:rPr>
+        <w:t xml:space="preserve"> podendo elas</w:t>
+      </w:r>
+      <w:r>
+        <w:rPr>
+          <w:rFonts w:ascii="Arial" w:hAnsi="Arial" w:cs="Arial"/>
+          <w:szCs w:val="24"/>
+        </w:rPr>
+        <w:t xml:space="preserve"> ser </w:t>
+      </w:r>
+      <w:r>
+        <w:rPr>
+          <w:rFonts w:ascii="Arial" w:hAnsi="Arial" w:cs="Arial"/>
+          <w:szCs w:val="24"/>
+        </w:rPr>
+        <w:t>financeiras</w:t>
+      </w:r>
+      <w:r>
+        <w:rPr>
+          <w:rFonts w:ascii="Arial" w:hAnsi="Arial" w:cs="Arial"/>
+          <w:szCs w:val="24"/>
+        </w:rPr>
+        <w:t xml:space="preserve"> </w:t>
+      </w:r>
+      <w:r>
+        <w:rPr>
+          <w:rFonts w:ascii="Arial" w:hAnsi="Arial" w:cs="Arial"/>
+          <w:szCs w:val="24"/>
+        </w:rPr>
+        <w:t>ou falha</w:t>
+      </w:r>
+      <w:r>
+        <w:rPr>
+          <w:rFonts w:ascii="Arial" w:hAnsi="Arial" w:cs="Arial"/>
+          <w:szCs w:val="24"/>
+        </w:rPr>
+        <w:t xml:space="preserve"> para</w:t>
+      </w:r>
+      <w:r>
+        <w:rPr>
+          <w:rFonts w:ascii="Arial" w:hAnsi="Arial" w:cs="Arial"/>
+          <w:szCs w:val="24"/>
+        </w:rPr>
+        <w:t xml:space="preserve"> gerenciar</w:t>
+      </w:r>
+      <w:r>
+        <w:rPr>
+          <w:rFonts w:ascii="Arial" w:hAnsi="Arial" w:cs="Arial"/>
+          <w:szCs w:val="24"/>
+        </w:rPr>
+        <w:t xml:space="preserve"> que pode ser ocasionada por falta de </w:t>
+      </w:r>
+      <w:r>
+        <w:rPr>
+          <w:rFonts w:ascii="Arial" w:hAnsi="Arial" w:cs="Arial"/>
+          <w:szCs w:val="24"/>
+        </w:rPr>
+        <w:t>ferramenta</w:t>
+      </w:r>
+      <w:r>
+        <w:rPr>
+          <w:rFonts w:ascii="Arial" w:hAnsi="Arial" w:cs="Arial"/>
+          <w:szCs w:val="24"/>
+        </w:rPr>
+        <w:t>s</w:t>
+      </w:r>
+      <w:r>
+        <w:rPr>
+          <w:rFonts w:ascii="Arial" w:hAnsi="Arial" w:cs="Arial"/>
+          <w:szCs w:val="24"/>
+        </w:rPr>
+        <w:t xml:space="preserve"> </w:t>
+      </w:r>
+      <w:r>
+        <w:rPr>
+          <w:rFonts w:ascii="Arial" w:hAnsi="Arial" w:cs="Arial"/>
+          <w:szCs w:val="24"/>
+        </w:rPr>
+        <w:t xml:space="preserve">adequadas </w:t>
+      </w:r>
+      <w:r>
+        <w:rPr>
+          <w:rFonts w:ascii="Arial" w:hAnsi="Arial" w:cs="Arial"/>
+          <w:szCs w:val="24"/>
+        </w:rPr>
+        <w:t xml:space="preserve">ou </w:t>
+      </w:r>
+      <w:r>
+        <w:rPr>
+          <w:rFonts w:ascii="Arial" w:hAnsi="Arial" w:cs="Arial"/>
+          <w:szCs w:val="24"/>
+        </w:rPr>
+        <w:t xml:space="preserve">até </w:t>
+      </w:r>
+      <w:r>
+        <w:rPr>
+          <w:rFonts w:ascii="Arial" w:hAnsi="Arial" w:cs="Arial"/>
+          <w:szCs w:val="24"/>
+        </w:rPr>
+        <w:t>mesmo por falta de conhecimento.</w:t>
       </w:r>
     </w:p>
     <w:p>
@@ -582,6 +699,106 @@
           <w:rFonts w:ascii="Arial" w:hAnsi="Arial" w:cs="Arial"/>
           <w:szCs w:val="24"/>
         </w:rPr>
+        <w:t xml:space="preserve"> Pequenos empreendedores </w:t>
+      </w:r>
+      <w:r>
+        <w:rPr>
+          <w:rFonts w:ascii="Arial" w:hAnsi="Arial" w:cs="Arial"/>
+          <w:szCs w:val="24"/>
+        </w:rPr>
+        <w:t>podem não ter</w:t>
+      </w:r>
+      <w:r>
+        <w:rPr>
+          <w:rFonts w:ascii="Arial" w:hAnsi="Arial" w:cs="Arial"/>
+          <w:szCs w:val="24"/>
+        </w:rPr>
+        <w:t xml:space="preserve"> o capital necessário ou apenas não </w:t>
+      </w:r>
+      <w:r>
+        <w:rPr>
+          <w:rFonts w:ascii="Arial" w:hAnsi="Arial" w:cs="Arial"/>
+          <w:szCs w:val="24"/>
+        </w:rPr>
+        <w:t>veem a necessidade</w:t>
+      </w:r>
+      <w:r>
+        <w:rPr>
+          <w:rFonts w:ascii="Arial" w:hAnsi="Arial" w:cs="Arial"/>
+          <w:szCs w:val="24"/>
+        </w:rPr>
+        <w:t xml:space="preserve"> de ter um sistema muito complexo </w:t>
+      </w:r>
+      <w:r>
+        <w:rPr>
+          <w:rFonts w:ascii="Arial" w:hAnsi="Arial" w:cs="Arial"/>
+          <w:szCs w:val="24"/>
+        </w:rPr>
+        <w:t xml:space="preserve">como o </w:t>
+      </w:r>
+      <w:r>
+        <w:rPr>
+          <w:rFonts w:ascii="Arial" w:hAnsi="Arial" w:cs="Arial"/>
+          <w:szCs w:val="24"/>
+        </w:rPr>
+        <w:t xml:space="preserve">que seria usado em uma empresa de grande porte. </w:t>
+      </w:r>
+    </w:p>
+    <w:p>
+      <w:pPr>
+        <w:ind w:firstLine="720"/>
+        <w:rPr>
+          <w:rFonts w:ascii="Arial" w:hAnsi="Arial" w:cs="Arial"/>
+          <w:szCs w:val="24"/>
+        </w:rPr>
+      </w:pPr>
+      <w:r>
+        <w:rPr>
+          <w:rFonts w:ascii="Arial" w:hAnsi="Arial" w:cs="Arial"/>
+          <w:szCs w:val="24"/>
+        </w:rPr>
+        <w:t xml:space="preserve">Pensando nisso, </w:t>
+      </w:r>
+      <w:r>
+        <w:rPr>
+          <w:rFonts w:ascii="Arial" w:hAnsi="Arial" w:cs="Arial"/>
+          <w:szCs w:val="24"/>
+        </w:rPr>
+        <w:t>surg</w:t>
+      </w:r>
+      <w:r>
+        <w:rPr>
+          <w:rFonts w:ascii="Arial" w:hAnsi="Arial" w:cs="Arial"/>
+          <w:szCs w:val="24"/>
+        </w:rPr>
+        <w:t>iu</w:t>
+      </w:r>
+      <w:r>
+        <w:rPr>
+          <w:rFonts w:ascii="Arial" w:hAnsi="Arial" w:cs="Arial"/>
+          <w:szCs w:val="24"/>
+        </w:rPr>
+        <w:t xml:space="preserve"> a ideia</w:t>
+      </w:r>
+      <w:r>
+        <w:rPr>
+          <w:rFonts w:ascii="Arial" w:hAnsi="Arial" w:cs="Arial"/>
+          <w:szCs w:val="24"/>
+        </w:rPr>
+        <w:t xml:space="preserve"> de desenvolver um sistema de baixo custo</w:t>
+      </w:r>
+      <w:r>
+        <w:rPr>
+          <w:rFonts w:ascii="Arial" w:hAnsi="Arial" w:cs="Arial"/>
+          <w:szCs w:val="24"/>
+        </w:rPr>
+        <w:t>, pois uma simples pesquisa de mercado nos mostra valores que vão de R$49,90 até R$600,00</w:t>
+      </w:r>
+      <w:r>
+        <w:rPr>
+          <w:rFonts w:ascii="Arial" w:hAnsi="Arial" w:cs="Arial"/>
+          <w:szCs w:val="24"/>
+        </w:rPr>
         <w:t xml:space="preserve"> </w:t>
       </w:r>
       <w:r>
@@ -589,200 +806,35 @@
           <w:rFonts w:ascii="Arial" w:hAnsi="Arial" w:cs="Arial"/>
           <w:szCs w:val="24"/>
         </w:rPr>
-        <w:t xml:space="preserve">Elas podem ser </w:t>
-      </w:r>
-      <w:r>
-        <w:rPr>
-          <w:rFonts w:ascii="Arial" w:hAnsi="Arial" w:cs="Arial"/>
-          <w:szCs w:val="24"/>
-        </w:rPr>
-        <w:t>financeiras</w:t>
-      </w:r>
-      <w:r>
-        <w:rPr>
-          <w:rFonts w:ascii="Arial" w:hAnsi="Arial" w:cs="Arial"/>
-          <w:szCs w:val="24"/>
-        </w:rPr>
-        <w:t xml:space="preserve">, </w:t>
-      </w:r>
-      <w:r>
-        <w:rPr>
-          <w:rFonts w:ascii="Arial" w:hAnsi="Arial" w:cs="Arial"/>
-          <w:szCs w:val="24"/>
-        </w:rPr>
-        <w:t xml:space="preserve">dificuldade </w:t>
-      </w:r>
-      <w:r>
-        <w:rPr>
-          <w:rFonts w:ascii="Arial" w:hAnsi="Arial" w:cs="Arial"/>
-          <w:szCs w:val="24"/>
-        </w:rPr>
-        <w:t>ou habilidade para</w:t>
-      </w:r>
-      <w:r>
-        <w:rPr>
-          <w:rFonts w:ascii="Arial" w:hAnsi="Arial" w:cs="Arial"/>
-          <w:szCs w:val="24"/>
-        </w:rPr>
-        <w:t xml:space="preserve"> gerenciar</w:t>
-      </w:r>
-      <w:r>
-        <w:rPr>
-          <w:rFonts w:ascii="Arial" w:hAnsi="Arial" w:cs="Arial"/>
-          <w:szCs w:val="24"/>
-        </w:rPr>
-        <w:t xml:space="preserve"> que pode ser ocasionada por falta de </w:t>
-      </w:r>
-      <w:r>
-        <w:rPr>
-          <w:rFonts w:ascii="Arial" w:hAnsi="Arial" w:cs="Arial"/>
-          <w:szCs w:val="24"/>
-        </w:rPr>
-        <w:t>ferramenta</w:t>
-      </w:r>
-      <w:r>
-        <w:rPr>
-          <w:rFonts w:ascii="Arial" w:hAnsi="Arial" w:cs="Arial"/>
-          <w:szCs w:val="24"/>
-        </w:rPr>
-        <w:t>s</w:t>
-      </w:r>
-      <w:r>
-        <w:rPr>
-          <w:rFonts w:ascii="Arial" w:hAnsi="Arial" w:cs="Arial"/>
-          <w:szCs w:val="24"/>
-        </w:rPr>
-        <w:t xml:space="preserve"> </w:t>
-      </w:r>
-      <w:r>
-        <w:rPr>
-          <w:rFonts w:ascii="Arial" w:hAnsi="Arial" w:cs="Arial"/>
-          <w:szCs w:val="24"/>
-        </w:rPr>
-        <w:t xml:space="preserve">adequadas </w:t>
-      </w:r>
-      <w:r>
-        <w:rPr>
-          <w:rFonts w:ascii="Arial" w:hAnsi="Arial" w:cs="Arial"/>
-          <w:szCs w:val="24"/>
-        </w:rPr>
-        <w:t xml:space="preserve">ou </w:t>
-      </w:r>
-      <w:r>
-        <w:rPr>
-          <w:rFonts w:ascii="Arial" w:hAnsi="Arial" w:cs="Arial"/>
-          <w:szCs w:val="24"/>
-        </w:rPr>
-        <w:t xml:space="preserve">até </w:t>
-      </w:r>
-      <w:r>
-        <w:rPr>
-          <w:rFonts w:ascii="Arial" w:hAnsi="Arial" w:cs="Arial"/>
-          <w:szCs w:val="24"/>
-        </w:rPr>
-        <w:t>mesmo por falta de conhecimento.</w:t>
-      </w:r>
-    </w:p>
-    <w:p>
-      <w:pPr>
-        <w:ind w:firstLine="709"/>
-        <w:rPr>
-          <w:rFonts w:ascii="Arial" w:hAnsi="Arial" w:cs="Arial"/>
-          <w:szCs w:val="24"/>
-        </w:rPr>
-      </w:pPr>
-      <w:r>
-        <w:rPr>
-          <w:rFonts w:ascii="Arial" w:hAnsi="Arial" w:cs="Arial"/>
-          <w:szCs w:val="24"/>
-        </w:rPr>
-        <w:t xml:space="preserve"> Pequenos empreendedores </w:t>
-      </w:r>
-      <w:r>
-        <w:rPr>
-          <w:rFonts w:ascii="Arial" w:hAnsi="Arial" w:cs="Arial"/>
-          <w:szCs w:val="24"/>
-        </w:rPr>
-        <w:t>podem não ter</w:t>
-      </w:r>
-      <w:r>
-        <w:rPr>
-          <w:rFonts w:ascii="Arial" w:hAnsi="Arial" w:cs="Arial"/>
-          <w:szCs w:val="24"/>
-        </w:rPr>
-        <w:t xml:space="preserve"> o capital necessário ou apenas não </w:t>
-      </w:r>
-      <w:r>
-        <w:rPr>
-          <w:rFonts w:ascii="Arial" w:hAnsi="Arial" w:cs="Arial"/>
-          <w:szCs w:val="24"/>
-        </w:rPr>
-        <w:t>veem a necessidade</w:t>
-      </w:r>
-      <w:r>
-        <w:rPr>
-          <w:rFonts w:ascii="Arial" w:hAnsi="Arial" w:cs="Arial"/>
-          <w:szCs w:val="24"/>
-        </w:rPr>
-        <w:t xml:space="preserve"> de ter um sistema muito complexo </w:t>
-      </w:r>
-      <w:r>
-        <w:rPr>
-          <w:rFonts w:ascii="Arial" w:hAnsi="Arial" w:cs="Arial"/>
-          <w:szCs w:val="24"/>
-        </w:rPr>
-        <w:t xml:space="preserve">como o </w:t>
-      </w:r>
-      <w:r>
-        <w:rPr>
-          <w:rFonts w:ascii="Arial" w:hAnsi="Arial" w:cs="Arial"/>
-          <w:szCs w:val="24"/>
-        </w:rPr>
-        <w:t xml:space="preserve">que seria usado em uma empresa de grande porte. </w:t>
-      </w:r>
-    </w:p>
-    <w:p>
-      <w:pPr>
-        <w:ind w:firstLine="720"/>
-        <w:rPr>
-          <w:rFonts w:ascii="Arial" w:hAnsi="Arial" w:cs="Arial"/>
-          <w:szCs w:val="24"/>
-        </w:rPr>
-      </w:pPr>
-      <w:r>
-        <w:rPr>
-          <w:rFonts w:ascii="Arial" w:hAnsi="Arial" w:cs="Arial"/>
-          <w:szCs w:val="24"/>
-        </w:rPr>
-        <w:t xml:space="preserve">Pensando nisso, </w:t>
-      </w:r>
-      <w:r>
-        <w:rPr>
-          <w:rFonts w:ascii="Arial" w:hAnsi="Arial" w:cs="Arial"/>
-          <w:szCs w:val="24"/>
-        </w:rPr>
-        <w:t>surg</w:t>
-      </w:r>
-      <w:r>
-        <w:rPr>
-          <w:rFonts w:ascii="Arial" w:hAnsi="Arial" w:cs="Arial"/>
-          <w:szCs w:val="24"/>
-        </w:rPr>
-        <w:t>iu</w:t>
-      </w:r>
-      <w:r>
-        <w:rPr>
-          <w:rFonts w:ascii="Arial" w:hAnsi="Arial" w:cs="Arial"/>
-          <w:szCs w:val="24"/>
-        </w:rPr>
-        <w:t xml:space="preserve"> a ideia</w:t>
-      </w:r>
-      <w:r>
-        <w:rPr>
-          <w:rFonts w:ascii="Arial" w:hAnsi="Arial" w:cs="Arial"/>
-          <w:szCs w:val="24"/>
-        </w:rPr>
-        <w:t xml:space="preserve"> de desenvolver um sistema de baixo custo que conta com a possibilidade de obter um controle de estoque, vendas, clientes e fornecedores.</w:t>
+        <w:t xml:space="preserve">para aplicações que tem a mesma finalidade. O sistema </w:t>
+      </w:r>
+      <w:r>
+        <w:rPr>
+          <w:rFonts w:ascii="Arial" w:hAnsi="Arial" w:cs="Arial"/>
+          <w:szCs w:val="24"/>
+        </w:rPr>
+        <w:t xml:space="preserve">desenvolvido </w:t>
+      </w:r>
+      <w:r>
+        <w:rPr>
+          <w:rFonts w:ascii="Arial" w:hAnsi="Arial" w:cs="Arial"/>
+          <w:szCs w:val="24"/>
+        </w:rPr>
+        <w:t>conta com a possibilidade de obter um controle de estoque, vendas, clientes e fornecedores</w:t>
+      </w:r>
+      <w:r>
+        <w:rPr>
+          <w:rFonts w:ascii="Arial" w:hAnsi="Arial" w:cs="Arial"/>
+          <w:szCs w:val="24"/>
+        </w:rPr>
+        <w:t xml:space="preserve"> além de relatórios</w:t>
+      </w:r>
+      <w:r>
+        <w:rPr>
+          <w:rFonts w:ascii="Arial" w:hAnsi="Arial" w:cs="Arial"/>
+          <w:szCs w:val="24"/>
+        </w:rPr>
+        <w:t>.</w:t>
       </w:r>
     </w:p>
     <w:p>
@@ -915,7 +967,15 @@
           <w:szCs w:val="24"/>
           <w:highlight w:val="white"/>
         </w:rPr>
-        <w:t xml:space="preserve">O sistema desenvolvido </w:t>
+        <w:t xml:space="preserve">O sistema </w:t>
+      </w:r>
+      <w:r>
+        <w:rPr>
+          <w:rFonts w:ascii="Arial" w:hAnsi="Arial" w:cs="Arial"/>
+          <w:szCs w:val="24"/>
+          <w:highlight w:val="white"/>
+        </w:rPr>
+        <w:t xml:space="preserve">desenvolvido </w:t>
       </w:r>
       <w:r>
         <w:rPr>
@@ -953,9 +1013,73 @@
         <w:rPr>
           <w:rFonts w:ascii="Arial" w:hAnsi="Arial" w:cs="Arial"/>
           <w:szCs w:val="24"/>
+        </w:rPr>
+        <w:t xml:space="preserve"> visto que um sistema ERP </w:t>
+      </w:r>
+      <w:r>
+        <w:rPr>
+          <w:rStyle w:val="Forte"/>
+          <w:rFonts w:ascii="Arial" w:hAnsi="Arial" w:cs="Arial"/>
+          <w:b w:val="0"/>
+          <w:bCs w:val="0"/>
+          <w:szCs w:val="24"/>
+          <w:shd w:val="clear" w:color="auto" w:fill="FFFFFF"/>
+        </w:rPr>
+        <w:t>ajuda o gestor a</w:t>
+      </w:r>
+      <w:r>
+        <w:rPr>
+          <w:rStyle w:val="Forte"/>
+          <w:rFonts w:ascii="Arial" w:hAnsi="Arial" w:cs="Arial"/>
+          <w:b w:val="0"/>
+          <w:bCs w:val="0"/>
+          <w:szCs w:val="24"/>
+          <w:shd w:val="clear" w:color="auto" w:fill="FFFFFF"/>
+        </w:rPr>
+        <w:t xml:space="preserve">  </w:t>
+      </w:r>
+      <w:r>
+        <w:rPr>
+          <w:rStyle w:val="Forte"/>
+          <w:rFonts w:ascii="Arial" w:hAnsi="Arial" w:cs="Arial"/>
+          <w:b w:val="0"/>
+          <w:bCs w:val="0"/>
+          <w:szCs w:val="24"/>
+          <w:shd w:val="clear" w:color="auto" w:fill="FFFFFF"/>
+        </w:rPr>
+        <w:t>administrar as </w:t>
+      </w:r>
+      <w:hyperlink r:id="rId8" w:tgtFrame="_blank" w:history="1">
+        <w:r>
+          <w:rPr>
+            <w:rStyle w:val="Forte"/>
+            <w:rFonts w:ascii="Arial" w:hAnsi="Arial" w:cs="Arial"/>
+            <w:b w:val="0"/>
+            <w:bCs w:val="0"/>
+            <w:szCs w:val="24"/>
+            <w:shd w:val="clear" w:color="auto" w:fill="FFFFFF"/>
+          </w:rPr>
+          <w:t>contas a pagar e a receber</w:t>
+        </w:r>
+      </w:hyperlink>
+      <w:r>
+        <w:rPr>
+          <w:rStyle w:val="Forte"/>
+          <w:rFonts w:ascii="Arial" w:hAnsi="Arial" w:cs="Arial"/>
+          <w:b w:val="0"/>
+          <w:bCs w:val="0"/>
+          <w:szCs w:val="24"/>
+          <w:shd w:val="clear" w:color="auto" w:fill="FFFFFF"/>
+        </w:rPr>
+        <w:t>, monitorar as vendas e acompanhar os pedidos de compras</w:t>
+      </w:r>
+      <w:r>
+        <w:rPr>
+          <w:rFonts w:ascii="Arial" w:hAnsi="Arial" w:cs="Arial"/>
+          <w:szCs w:val="24"/>
           <w:highlight w:val="white"/>
         </w:rPr>
-        <w:t>, pois integra todos os dados de vendas, clientes, produtos</w:t>
+        <w:t xml:space="preserve">, </w:t>
       </w:r>
       <w:r>
         <w:rPr>
@@ -963,6 +1087,38 @@
           <w:szCs w:val="24"/>
           <w:highlight w:val="white"/>
         </w:rPr>
+        <w:t xml:space="preserve">dito isto, a comparação se deve </w:t>
+      </w:r>
+      <w:r>
+        <w:rPr>
+          <w:rFonts w:ascii="Arial" w:hAnsi="Arial" w:cs="Arial"/>
+          <w:szCs w:val="24"/>
+          <w:highlight w:val="white"/>
+        </w:rPr>
+        <w:t>pois</w:t>
+      </w:r>
+      <w:r>
+        <w:rPr>
+          <w:rFonts w:ascii="Arial" w:hAnsi="Arial" w:cs="Arial"/>
+          <w:szCs w:val="24"/>
+          <w:highlight w:val="white"/>
+        </w:rPr>
+        <w:t xml:space="preserve"> o sistema de vendas com controle de estoque</w:t>
+      </w:r>
+      <w:r>
+        <w:rPr>
+          <w:rFonts w:ascii="Arial" w:hAnsi="Arial" w:cs="Arial"/>
+          <w:szCs w:val="24"/>
+          <w:highlight w:val="white"/>
+        </w:rPr>
+        <w:t xml:space="preserve"> integra todos os dados de vendas, clientes, produtos</w:t>
+      </w:r>
+      <w:r>
+        <w:rPr>
+          <w:rFonts w:ascii="Arial" w:hAnsi="Arial" w:cs="Arial"/>
+          <w:szCs w:val="24"/>
+          <w:highlight w:val="white"/>
+        </w:rPr>
         <w:t xml:space="preserve"> </w:t>
       </w:r>
       <w:r>
@@ -971,7 +1127,23 @@
           <w:szCs w:val="24"/>
           <w:highlight w:val="white"/>
         </w:rPr>
-        <w:t>(estoque), fornecedor, e disponibiliza relatórios como, todas as vendas, todas as vendas de um cliente, produtos por fornecedor, dados do cliente, visto que um ERP integra todos os dados de uma empresa.</w:t>
+        <w:t xml:space="preserve">(estoque), fornecedor, e disponibiliza </w:t>
+      </w:r>
+      <w:r>
+        <w:rPr>
+          <w:rFonts w:ascii="Arial" w:hAnsi="Arial" w:cs="Arial"/>
+          <w:szCs w:val="24"/>
+          <w:highlight w:val="white"/>
+        </w:rPr>
+        <w:t>relatórios como, todas as vendas, todas as vendas de um cliente, produtos por fornecedor, dados do cliente</w:t>
+      </w:r>
+      <w:r>
+        <w:rPr>
+          <w:rFonts w:ascii="Arial" w:hAnsi="Arial" w:cs="Arial"/>
+          <w:szCs w:val="24"/>
+          <w:highlight w:val="white"/>
+        </w:rPr>
+        <w:t>.</w:t>
       </w:r>
     </w:p>
     <w:p>
@@ -1112,7 +1284,6 @@
           <w:szCs w:val="24"/>
           <w:highlight w:val="white"/>
         </w:rPr>
-        <w:lastRenderedPageBreak/>
         <w:t>Como já foi dito, o sistema é uma alternativa de baixo custo que visa auxiliar o pequeno empreendedor a gerenciar seu negócio de uma forma mais dinâmica, ajudando-o na tomada de decisões.</w:t>
       </w:r>
     </w:p>
@@ -1529,7 +1700,7 @@
           <w:szCs w:val="24"/>
           <w:highlight w:val="white"/>
         </w:rPr>
-        <w:t xml:space="preserve">) do Java (na sua versão 8, Update 241), que é a linguagem de programação mais solicitada, por isso o número de ferramentas que facilita no </w:t>
+        <w:t xml:space="preserve">) do Java (na sua versão 8, Update 241), que é a linguagem de </w:t>
       </w:r>
       <w:r>
         <w:rPr>
@@ -1538,7 +1709,7 @@
           <w:highlight w:val="white"/>
         </w:rPr>
         <w:lastRenderedPageBreak/>
-        <w:t>desenvolvimento é grande, além disso o grupo de usuários é muitíssimo grande sendo muito fácil obter material para estudo.</w:t>
+        <w:t>programação mais solicitada, por isso o número de ferramentas que facilita no desenvolvimento é grande, além disso o grupo de usuários é muitíssimo grande sendo muito fácil obter material para estudo.</w:t>
       </w:r>
     </w:p>
     <w:p>
@@ -2061,7 +2232,17 @@
           <w:szCs w:val="23"/>
           <w:shd w:val="clear" w:color="auto" w:fill="FFFFFF"/>
         </w:rPr>
-        <w:t>um pacote com os principais servidores de código aberto do mercado, incluindo FTP, banco de dados e Apache com suporte às linguagens PHP e Perl.</w:t>
+        <w:t xml:space="preserve">um pacote com os </w:t>
+      </w:r>
+      <w:r>
+        <w:rPr>
+          <w:rFonts w:ascii="Arial" w:hAnsi="Arial" w:cs="Arial"/>
+          <w:sz w:val="23"/>
+          <w:szCs w:val="23"/>
+          <w:shd w:val="clear" w:color="auto" w:fill="FFFFFF"/>
+        </w:rPr>
+        <w:lastRenderedPageBreak/>
+        <w:t>principais servidores de código aberto do mercado, incluindo FTP, banco de dados e Apache com suporte às linguagens PHP e Perl.</w:t>
       </w:r>
     </w:p>
     <w:p>
@@ -2078,7 +2259,6 @@
           <w:rFonts w:ascii="Arial" w:hAnsi="Arial" w:cs="Arial"/>
           <w:szCs w:val="24"/>
         </w:rPr>
-        <w:lastRenderedPageBreak/>
         <w:t>O MySQL é um SGBD de licença dupla (sendo uma delas de software livre) extremamente popular, de acordo com o ranking mensalmente atualizado da DB-</w:t>
       </w:r>
       <w:proofErr w:type="spellStart"/>
@@ -2938,6 +3118,7 @@
         <w:rPr>
           <w:rFonts w:ascii="Arial" w:hAnsi="Arial" w:cs="Arial"/>
         </w:rPr>
+        <w:lastRenderedPageBreak/>
         <w:t>O ato de empreender</w:t>
       </w:r>
       <w:r>
@@ -3389,6 +3570,7 @@
         <w:rPr>
           <w:color w:val="auto"/>
         </w:rPr>
+        <w:lastRenderedPageBreak/>
         <w:t xml:space="preserve">Figura </w:t>
       </w:r>
       <w:r>
@@ -3460,7 +3642,7 @@
                     <pic:cNvPicPr/>
                   </pic:nvPicPr>
                   <pic:blipFill>
-                    <a:blip r:embed="rId8"/>
+                    <a:blip r:embed="rId9"/>
                     <a:stretch>
                       <a:fillRect/>
                     </a:stretch>
@@ -3773,7 +3955,16 @@
           <w:bCs/>
           <w:szCs w:val="24"/>
         </w:rPr>
-        <w:t>A Qualidade é um dos principais fatores observados no desenvolvimento de software, seja ela interna, relacionados na visão do programador, quanto os fatores de qualidade externa, relacionados a perspectiva dos clientes. Para que haja a garantia da qualidade, faz-se necessário uma gama de processos bem estruturados de desenvolvimento de software. Desta forma, a qualidade de software está intimamente relacionada com a melhoria da qualidade dos processos de desenvolvimento.</w:t>
+        <w:t xml:space="preserve">A Qualidade é um dos principais fatores observados no desenvolvimento de software, seja ela interna, relacionados na visão do programador, quanto os fatores </w:t>
+      </w:r>
+      <w:r>
+        <w:rPr>
+          <w:rFonts w:ascii="Arial" w:hAnsi="Arial" w:cs="Arial"/>
+          <w:bCs/>
+          <w:szCs w:val="24"/>
+        </w:rPr>
+        <w:lastRenderedPageBreak/>
+        <w:t>de qualidade externa, relacionados a perspectiva dos clientes. Para que haja a garantia da qualidade, faz-se necessário uma gama de processos bem estruturados de desenvolvimento de software. Desta forma, a qualidade de software está intimamente relacionada com a melhoria da qualidade dos processos de desenvolvimento.</w:t>
       </w:r>
       <w:sdt>
         <w:sdtPr>
@@ -4330,7 +4521,7 @@
                     </pic:cNvPicPr>
                   </pic:nvPicPr>
                   <pic:blipFill>
-                    <a:blip r:embed="rId9" cstate="print">
+                    <a:blip r:embed="rId10" cstate="print">
                       <a:extLst>
                         <a:ext uri="{28A0092B-C50C-407E-A947-70E740481C1C}">
                           <a14:useLocalDpi xmlns:a14="http://schemas.microsoft.com/office/drawing/2010/main" val="0"/>
@@ -4454,15 +4645,16 @@
           <w:rFonts w:ascii="Arial" w:hAnsi="Arial" w:cs="Arial"/>
         </w:rPr>
       </w:pPr>
+      <w:bookmarkStart w:id="1" w:name="_GoBack"/>
       <w:r>
         <w:rPr>
           <w:rFonts w:ascii="Arial" w:hAnsi="Arial" w:cs="Arial"/>
           <w:noProof/>
         </w:rPr>
         <w:drawing>
-          <wp:inline distT="0" distB="0" distL="0" distR="0" wp14:anchorId="037A2634" wp14:editId="001852D0">
-            <wp:extent cx="5760720" cy="1562100"/>
-            <wp:effectExtent l="0" t="0" r="0" b="0"/>
+          <wp:inline distT="0" distB="0" distL="0" distR="0" wp14:anchorId="037A2634" wp14:editId="0A112A89">
+            <wp:extent cx="5760720" cy="1556390"/>
+            <wp:effectExtent l="0" t="0" r="0" b="5715"/>
             <wp:docPr id="3" name="Imagem 3"/>
             <wp:cNvGraphicFramePr>
               <a:graphicFrameLocks xmlns:a="http://schemas.openxmlformats.org/drawingml/2006/main" noChangeAspect="1"/>
@@ -4477,14 +4669,13 @@
                     </pic:cNvPicPr>
                   </pic:nvPicPr>
                   <pic:blipFill>
-                    <a:blip r:embed="rId10" cstate="print">
+                    <a:blip r:embed="rId11">
                       <a:extLst>
                         <a:ext uri="{28A0092B-C50C-407E-A947-70E740481C1C}">
                           <a14:useLocalDpi xmlns:a14="http://schemas.microsoft.com/office/drawing/2010/main" val="0"/>
                         </a:ext>
                       </a:extLst>
                     </a:blip>
-                    <a:srcRect/>
                     <a:stretch>
                       <a:fillRect/>
                     </a:stretch>
@@ -4492,7 +4683,7 @@
                   <pic:spPr bwMode="auto">
                     <a:xfrm>
                       <a:off x="0" y="0"/>
-                      <a:ext cx="5760720" cy="1562100"/>
+                      <a:ext cx="5760720" cy="1556390"/>
                     </a:xfrm>
                     <a:prstGeom prst="rect">
                       <a:avLst/>
@@ -4508,6 +4699,7 @@
           </wp:inline>
         </w:drawing>
       </w:r>
+      <w:bookmarkEnd w:id="1"/>
     </w:p>
     <w:p>
       <w:pPr>
@@ -4680,15 +4872,7 @@
           <w:rFonts w:ascii="Arial" w:hAnsi="Arial" w:cs="Arial"/>
           <w:szCs w:val="24"/>
         </w:rPr>
-        <w:t xml:space="preserve">Esse diagrama documenta o que o sistema faz do ponto de vista do usuário. Em outras palavras, ele descreve as principais funcionalidades do sistema e a interação dessas funcionalidades com os usuários do mesmo sistema. Nesse </w:t>
-      </w:r>
-      <w:r>
-        <w:rPr>
-          <w:rFonts w:ascii="Arial" w:hAnsi="Arial" w:cs="Arial"/>
-          <w:szCs w:val="24"/>
-        </w:rPr>
-        <w:lastRenderedPageBreak/>
-        <w:t>diagrama não nos aprofundamos em detalhes técnicos que dizem como o sistema faz.</w:t>
+        <w:t>Esse diagrama documenta o que o sistema faz do ponto de vista do usuário. Em outras palavras, ele descreve as principais funcionalidades do sistema e a interação dessas funcionalidades com os usuários do mesmo sistema. Nesse diagrama não nos aprofundamos em detalhes técnicos que dizem como o sistema faz.</w:t>
       </w:r>
       <w:sdt>
         <w:sdtPr>
@@ -4801,6 +4985,7 @@
         <w:rPr>
           <w:color w:val="auto"/>
         </w:rPr>
+        <w:lastRenderedPageBreak/>
         <w:t xml:space="preserve">Figura </w:t>
       </w:r>
       <w:r>
@@ -4874,7 +5059,7 @@
                     </pic:cNvPicPr>
                   </pic:nvPicPr>
                   <pic:blipFill>
-                    <a:blip r:embed="rId11">
+                    <a:blip r:embed="rId12">
                       <a:extLst>
                         <a:ext uri="{28A0092B-C50C-407E-A947-70E740481C1C}">
                           <a14:useLocalDpi xmlns:a14="http://schemas.microsoft.com/office/drawing/2010/main" val="0"/>
@@ -4945,7 +5130,6 @@
           <w:bCs/>
           <w:szCs w:val="24"/>
         </w:rPr>
-        <w:lastRenderedPageBreak/>
         <w:t>Diagrama de Classe</w:t>
       </w:r>
     </w:p>
@@ -4976,7 +5160,16 @@
           <w:bCs/>
           <w:szCs w:val="24"/>
         </w:rPr>
-        <w:t xml:space="preserve">Em programação, um diagrama de classes é uma representação da estrutura e relações das classes que servem de modelo para objetos. Podemos afirmar de maneira mais simples que seria um conjunto de objetos com as mesmas características, assim saberemos identificar objetos e agrupá-los, de forma a encontrar suas respectivas classes. Na </w:t>
+        <w:t xml:space="preserve">Em programação, um diagrama de classes é uma representação da estrutura e relações das classes que servem de modelo para objetos. Podemos afirmar de maneira mais simples que seria um conjunto de objetos com as mesmas </w:t>
+      </w:r>
+      <w:r>
+        <w:rPr>
+          <w:rFonts w:ascii="Arial" w:hAnsi="Arial" w:cs="Arial"/>
+          <w:bCs/>
+          <w:szCs w:val="24"/>
+        </w:rPr>
+        <w:lastRenderedPageBreak/>
+        <w:t xml:space="preserve">características, assim saberemos identificar objetos e agrupá-los, de forma a encontrar suas respectivas classes. Na </w:t>
       </w:r>
       <w:proofErr w:type="spellStart"/>
       <w:r>
@@ -5222,7 +5415,7 @@
                     </pic:cNvPicPr>
                   </pic:nvPicPr>
                   <pic:blipFill>
-                    <a:blip r:embed="rId12" cstate="print">
+                    <a:blip r:embed="rId13" cstate="print">
                       <a:extLst>
                         <a:ext uri="{28A0092B-C50C-407E-A947-70E740481C1C}">
                           <a14:useLocalDpi xmlns:a14="http://schemas.microsoft.com/office/drawing/2010/main" val="0"/>
@@ -5421,7 +5614,6 @@
           <w:bCs/>
           <w:szCs w:val="24"/>
         </w:rPr>
-        <w:lastRenderedPageBreak/>
         <w:t>Tela de Login e Autenticação</w:t>
       </w:r>
     </w:p>
@@ -5454,7 +5646,16 @@
           <w:bCs/>
           <w:szCs w:val="24"/>
         </w:rPr>
-        <w:t xml:space="preserve">O primeiro contato que o usuário tem com o sistema é a tela de login e autenticação. Não existe a opção de cadastro de usuário aqui pois o sistema vem com um usuário administrador como padrão e o primeiro login deve ser feito com </w:t>
+        <w:t xml:space="preserve">O primeiro contato que o usuário tem com o sistema é a tela de login e autenticação. Não existe a opção de cadastro de usuário aqui pois o sistema vem com </w:t>
+      </w:r>
+      <w:r>
+        <w:rPr>
+          <w:rFonts w:ascii="Arial" w:hAnsi="Arial" w:cs="Arial"/>
+          <w:bCs/>
+          <w:szCs w:val="24"/>
+        </w:rPr>
+        <w:lastRenderedPageBreak/>
+        <w:t xml:space="preserve">um usuário administrador como padrão e o primeiro login deve ser feito com </w:t>
       </w:r>
       <w:proofErr w:type="gramStart"/>
       <w:r>
@@ -5583,7 +5784,7 @@
                     </pic:cNvPicPr>
                   </pic:nvPicPr>
                   <pic:blipFill>
-                    <a:blip r:embed="rId13">
+                    <a:blip r:embed="rId14">
                       <a:extLst>
                         <a:ext uri="{28A0092B-C50C-407E-A947-70E740481C1C}">
                           <a14:useLocalDpi xmlns:a14="http://schemas.microsoft.com/office/drawing/2010/main" val="0"/>
@@ -5789,300 +5990,6 @@
                 <pic:pic xmlns:pic="http://schemas.openxmlformats.org/drawingml/2006/picture">
                   <pic:nvPicPr>
                     <pic:cNvPr id="0" name="Picture 5"/>
-                    <pic:cNvPicPr>
-                      <a:picLocks noChangeAspect="1" noChangeArrowheads="1"/>
-                    </pic:cNvPicPr>
-                  </pic:nvPicPr>
-                  <pic:blipFill>
-                    <a:blip r:embed="rId14" cstate="print">
-                      <a:extLst>
-                        <a:ext uri="{28A0092B-C50C-407E-A947-70E740481C1C}">
-                          <a14:useLocalDpi xmlns:a14="http://schemas.microsoft.com/office/drawing/2010/main" val="0"/>
-                        </a:ext>
-                      </a:extLst>
-                    </a:blip>
-                    <a:srcRect/>
-                    <a:stretch>
-                      <a:fillRect/>
-                    </a:stretch>
-                  </pic:blipFill>
-                  <pic:spPr bwMode="auto">
-                    <a:xfrm>
-                      <a:off x="0" y="0"/>
-                      <a:ext cx="5761990" cy="3241040"/>
-                    </a:xfrm>
-                    <a:prstGeom prst="rect">
-                      <a:avLst/>
-                    </a:prstGeom>
-                    <a:noFill/>
-                    <a:ln>
-                      <a:noFill/>
-                    </a:ln>
-                  </pic:spPr>
-                </pic:pic>
-              </a:graphicData>
-            </a:graphic>
-          </wp:inline>
-        </w:drawing>
-      </w:r>
-    </w:p>
-    <w:p>
-      <w:pPr>
-        <w:pStyle w:val="PargrafodaLista"/>
-        <w:spacing w:before="92" w:line="360" w:lineRule="auto"/>
-        <w:ind w:left="0"/>
-        <w:jc w:val="center"/>
-        <w:rPr>
-          <w:rFonts w:ascii="Arial" w:hAnsi="Arial" w:cs="Arial"/>
-        </w:rPr>
-      </w:pPr>
-      <w:r>
-        <w:rPr>
-          <w:rFonts w:ascii="Arial" w:hAnsi="Arial" w:cs="Arial"/>
-        </w:rPr>
-        <w:t>Fonte: O autor.</w:t>
-      </w:r>
-    </w:p>
-    <w:p>
-      <w:pPr>
-        <w:pStyle w:val="PargrafodaLista"/>
-        <w:spacing w:before="92" w:line="360" w:lineRule="auto"/>
-        <w:ind w:left="0"/>
-        <w:rPr>
-          <w:rFonts w:ascii="Arial" w:hAnsi="Arial" w:cs="Arial"/>
-          <w:szCs w:val="24"/>
-        </w:rPr>
-      </w:pPr>
-    </w:p>
-    <w:p>
-      <w:pPr>
-        <w:pStyle w:val="PargrafodaLista"/>
-        <w:numPr>
-          <w:ilvl w:val="2"/>
-          <w:numId w:val="6"/>
-        </w:numPr>
-        <w:spacing w:before="92" w:after="0" w:line="360" w:lineRule="auto"/>
-        <w:ind w:left="1276" w:hanging="567"/>
-        <w:rPr>
-          <w:rFonts w:ascii="Arial" w:hAnsi="Arial" w:cs="Arial"/>
-          <w:bCs/>
-          <w:szCs w:val="24"/>
-        </w:rPr>
-      </w:pPr>
-      <w:r>
-        <w:rPr>
-          <w:rFonts w:ascii="Arial" w:hAnsi="Arial" w:cs="Arial"/>
-          <w:bCs/>
-          <w:szCs w:val="24"/>
-        </w:rPr>
-        <w:t>Tela de Clientes</w:t>
-      </w:r>
-    </w:p>
-    <w:p>
-      <w:pPr>
-        <w:pStyle w:val="PargrafodaLista"/>
-        <w:spacing w:before="92" w:line="360" w:lineRule="auto"/>
-        <w:ind w:left="1224"/>
-        <w:rPr>
-          <w:rFonts w:ascii="Arial" w:hAnsi="Arial" w:cs="Arial"/>
-          <w:bCs/>
-          <w:szCs w:val="24"/>
-        </w:rPr>
-      </w:pPr>
-    </w:p>
-    <w:p>
-      <w:pPr>
-        <w:spacing w:before="92"/>
-        <w:ind w:firstLine="851"/>
-        <w:rPr>
-          <w:rFonts w:ascii="Arial" w:hAnsi="Arial" w:cs="Arial"/>
-          <w:bCs/>
-          <w:szCs w:val="24"/>
-        </w:rPr>
-      </w:pPr>
-      <w:r>
-        <w:rPr>
-          <w:rFonts w:ascii="Arial" w:hAnsi="Arial" w:cs="Arial"/>
-          <w:bCs/>
-          <w:szCs w:val="24"/>
-        </w:rPr>
-        <w:t>Na tela de cadastro e busca de clientes, temos uma tabela com todos os clientes cadastrados contendo algumas informações básicas. Também temos a opção de cadastrar um novo cliente clicando no botão “NOVO”, assim habilitando todos os campos a serem preenchidos. Para alterar algum registro, deve-se selecionar um cliente na tabela e clicar em alterar</w:t>
-      </w:r>
-      <w:r>
-        <w:rPr>
-          <w:rFonts w:ascii="Arial" w:hAnsi="Arial" w:cs="Arial"/>
-          <w:bCs/>
-          <w:szCs w:val="24"/>
-        </w:rPr>
-        <w:t>, como pode ser visualizado na figura 8</w:t>
-      </w:r>
-      <w:r>
-        <w:rPr>
-          <w:rFonts w:ascii="Arial" w:hAnsi="Arial" w:cs="Arial"/>
-          <w:bCs/>
-          <w:szCs w:val="24"/>
-        </w:rPr>
-        <w:t>.</w:t>
-      </w:r>
-    </w:p>
-    <w:p>
-      <w:pPr>
-        <w:spacing w:before="92"/>
-        <w:ind w:firstLine="851"/>
-        <w:rPr>
-          <w:rFonts w:ascii="Arial" w:hAnsi="Arial" w:cs="Arial"/>
-          <w:bCs/>
-          <w:szCs w:val="24"/>
-        </w:rPr>
-      </w:pPr>
-    </w:p>
-    <w:p>
-      <w:pPr>
-        <w:pStyle w:val="PargrafodaLista"/>
-        <w:numPr>
-          <w:ilvl w:val="2"/>
-          <w:numId w:val="6"/>
-        </w:numPr>
-        <w:spacing w:before="92" w:after="0" w:line="360" w:lineRule="auto"/>
-        <w:rPr>
-          <w:rFonts w:ascii="Arial" w:hAnsi="Arial" w:cs="Arial"/>
-          <w:bCs/>
-          <w:szCs w:val="24"/>
-        </w:rPr>
-      </w:pPr>
-      <w:r>
-        <w:rPr>
-          <w:rFonts w:ascii="Arial" w:hAnsi="Arial" w:cs="Arial"/>
-          <w:bCs/>
-          <w:szCs w:val="24"/>
-        </w:rPr>
-        <w:t>Tela de Relatórios</w:t>
-      </w:r>
-    </w:p>
-    <w:p>
-      <w:pPr>
-        <w:pStyle w:val="PargrafodaLista"/>
-        <w:spacing w:before="92" w:line="360" w:lineRule="auto"/>
-        <w:ind w:left="1224"/>
-        <w:rPr>
-          <w:rFonts w:ascii="Arial" w:hAnsi="Arial" w:cs="Arial"/>
-          <w:bCs/>
-          <w:szCs w:val="24"/>
-        </w:rPr>
-      </w:pPr>
-    </w:p>
-    <w:p>
-      <w:pPr>
-        <w:spacing w:before="92" w:line="360" w:lineRule="auto"/>
-        <w:ind w:firstLine="851"/>
-        <w:rPr>
-          <w:rFonts w:ascii="Arial" w:hAnsi="Arial" w:cs="Arial"/>
-          <w:bCs/>
-          <w:szCs w:val="24"/>
-        </w:rPr>
-      </w:pPr>
-      <w:r>
-        <w:rPr>
-          <w:rFonts w:ascii="Arial" w:hAnsi="Arial" w:cs="Arial"/>
-          <w:bCs/>
-          <w:szCs w:val="24"/>
-        </w:rPr>
-        <w:t>Logo abaixo na figura 9 temos tela podemos fazer a visualização e se necessário a impressão de vários relatórios como, clientes(apenas um cliente e todos os clientes), vendas(todas as vendas, todas as vendas de um cliente e uma venda por cliente) e produtos(todos os produtos ou apenas um produto).</w:t>
-      </w:r>
-    </w:p>
-    <w:p>
-      <w:pPr>
-        <w:spacing w:before="92"/>
-        <w:ind w:firstLine="851"/>
-        <w:rPr>
-          <w:rFonts w:ascii="Arial" w:hAnsi="Arial" w:cs="Arial"/>
-          <w:bCs/>
-          <w:szCs w:val="24"/>
-        </w:rPr>
-      </w:pPr>
-    </w:p>
-    <w:p>
-      <w:pPr>
-        <w:pStyle w:val="Legenda"/>
-        <w:keepNext/>
-        <w:jc w:val="center"/>
-        <w:rPr>
-          <w:color w:val="auto"/>
-        </w:rPr>
-      </w:pPr>
-      <w:r>
-        <w:rPr>
-          <w:color w:val="auto"/>
-        </w:rPr>
-        <w:lastRenderedPageBreak/>
-        <w:t xml:space="preserve">Figura </w:t>
-      </w:r>
-      <w:r>
-        <w:rPr>
-          <w:color w:val="auto"/>
-        </w:rPr>
-        <w:fldChar w:fldCharType="begin"/>
-      </w:r>
-      <w:r>
-        <w:rPr>
-          <w:color w:val="auto"/>
-        </w:rPr>
-        <w:instrText xml:space="preserve"> SEQ Figura \* ARABIC </w:instrText>
-      </w:r>
-      <w:r>
-        <w:rPr>
-          <w:color w:val="auto"/>
-        </w:rPr>
-        <w:fldChar w:fldCharType="separate"/>
-      </w:r>
-      <w:r>
-        <w:rPr>
-          <w:noProof/>
-          <w:color w:val="auto"/>
-        </w:rPr>
-        <w:t>8</w:t>
-      </w:r>
-      <w:r>
-        <w:rPr>
-          <w:noProof/>
-          <w:color w:val="auto"/>
-        </w:rPr>
-        <w:fldChar w:fldCharType="end"/>
-      </w:r>
-      <w:r>
-        <w:rPr>
-          <w:color w:val="auto"/>
-        </w:rPr>
-        <w:t xml:space="preserve"> - Tela de Cadastro e Busca de Clientes</w:t>
-      </w:r>
-    </w:p>
-    <w:p>
-      <w:pPr>
-        <w:spacing w:before="92" w:line="360" w:lineRule="auto"/>
-        <w:rPr>
-          <w:rFonts w:ascii="Arial" w:hAnsi="Arial" w:cs="Arial"/>
-          <w:bCs/>
-          <w:szCs w:val="24"/>
-        </w:rPr>
-      </w:pPr>
-      <w:r>
-        <w:rPr>
-          <w:rFonts w:ascii="Arial" w:hAnsi="Arial" w:cs="Arial"/>
-          <w:noProof/>
-        </w:rPr>
-        <w:drawing>
-          <wp:inline distT="0" distB="0" distL="0" distR="0" wp14:anchorId="3074BB92" wp14:editId="094CADEE">
-            <wp:extent cx="5761990" cy="3241040"/>
-            <wp:effectExtent l="0" t="0" r="0" b="0"/>
-            <wp:docPr id="8" name="Imagem 8"/>
-            <wp:cNvGraphicFramePr>
-              <a:graphicFrameLocks xmlns:a="http://schemas.openxmlformats.org/drawingml/2006/main" noChangeAspect="1"/>
-            </wp:cNvGraphicFramePr>
-            <a:graphic xmlns:a="http://schemas.openxmlformats.org/drawingml/2006/main">
-              <a:graphicData uri="http://schemas.openxmlformats.org/drawingml/2006/picture">
-                <pic:pic xmlns:pic="http://schemas.openxmlformats.org/drawingml/2006/picture">
-                  <pic:nvPicPr>
-                    <pic:cNvPr id="0" name="Picture 7"/>
                     <pic:cNvPicPr>
                       <a:picLocks noChangeAspect="1" noChangeArrowheads="1"/>
                     </pic:cNvPicPr>
@@ -6139,7 +6046,186 @@
     </w:p>
     <w:p>
       <w:pPr>
+        <w:pStyle w:val="PargrafodaLista"/>
         <w:spacing w:before="92" w:line="360" w:lineRule="auto"/>
+        <w:ind w:left="0"/>
+        <w:rPr>
+          <w:rFonts w:ascii="Arial" w:hAnsi="Arial" w:cs="Arial"/>
+          <w:szCs w:val="24"/>
+        </w:rPr>
+      </w:pPr>
+    </w:p>
+    <w:p>
+      <w:pPr>
+        <w:pStyle w:val="PargrafodaLista"/>
+        <w:numPr>
+          <w:ilvl w:val="2"/>
+          <w:numId w:val="6"/>
+        </w:numPr>
+        <w:spacing w:before="92" w:after="0" w:line="360" w:lineRule="auto"/>
+        <w:ind w:left="1276" w:hanging="567"/>
+        <w:rPr>
+          <w:rFonts w:ascii="Arial" w:hAnsi="Arial" w:cs="Arial"/>
+          <w:bCs/>
+          <w:szCs w:val="24"/>
+        </w:rPr>
+      </w:pPr>
+      <w:r>
+        <w:rPr>
+          <w:rFonts w:ascii="Arial" w:hAnsi="Arial" w:cs="Arial"/>
+          <w:bCs/>
+          <w:szCs w:val="24"/>
+        </w:rPr>
+        <w:t>Tela de Clientes</w:t>
+      </w:r>
+    </w:p>
+    <w:p>
+      <w:pPr>
+        <w:pStyle w:val="PargrafodaLista"/>
+        <w:spacing w:before="92" w:line="360" w:lineRule="auto"/>
+        <w:ind w:left="1224"/>
+        <w:rPr>
+          <w:rFonts w:ascii="Arial" w:hAnsi="Arial" w:cs="Arial"/>
+          <w:bCs/>
+          <w:szCs w:val="24"/>
+        </w:rPr>
+      </w:pPr>
+    </w:p>
+    <w:p>
+      <w:pPr>
+        <w:spacing w:before="92"/>
+        <w:ind w:firstLine="851"/>
+        <w:rPr>
+          <w:rFonts w:ascii="Arial" w:hAnsi="Arial" w:cs="Arial"/>
+          <w:bCs/>
+          <w:szCs w:val="24"/>
+        </w:rPr>
+      </w:pPr>
+      <w:r>
+        <w:rPr>
+          <w:rFonts w:ascii="Arial" w:hAnsi="Arial" w:cs="Arial"/>
+          <w:bCs/>
+          <w:szCs w:val="24"/>
+        </w:rPr>
+        <w:t>Na tela de cadastro e busca de clientes, temos uma tabela com todos os clientes cadastrados contendo algumas informações básicas. Também temos a opção de cadastrar um novo cliente clicando no botão “NOVO”, assim habilitando todos os campos a serem preenchidos. Para alterar algum registro, deve-se selecionar um cliente na tabela e clicar em alterar</w:t>
+      </w:r>
+      <w:r>
+        <w:rPr>
+          <w:rFonts w:ascii="Arial" w:hAnsi="Arial" w:cs="Arial"/>
+          <w:bCs/>
+          <w:szCs w:val="24"/>
+        </w:rPr>
+        <w:t>, como pode ser visualizado na figura 8</w:t>
+      </w:r>
+      <w:r>
+        <w:rPr>
+          <w:rFonts w:ascii="Arial" w:hAnsi="Arial" w:cs="Arial"/>
+          <w:bCs/>
+          <w:szCs w:val="24"/>
+        </w:rPr>
+        <w:t>.</w:t>
+      </w:r>
+    </w:p>
+    <w:p>
+      <w:pPr>
+        <w:spacing w:before="92"/>
+        <w:ind w:firstLine="851"/>
+        <w:rPr>
+          <w:rFonts w:ascii="Arial" w:hAnsi="Arial" w:cs="Arial"/>
+          <w:bCs/>
+          <w:szCs w:val="24"/>
+        </w:rPr>
+      </w:pPr>
+    </w:p>
+    <w:p>
+      <w:pPr>
+        <w:pStyle w:val="PargrafodaLista"/>
+        <w:numPr>
+          <w:ilvl w:val="2"/>
+          <w:numId w:val="6"/>
+        </w:numPr>
+        <w:spacing w:before="92" w:after="0" w:line="360" w:lineRule="auto"/>
+        <w:rPr>
+          <w:rFonts w:ascii="Arial" w:hAnsi="Arial" w:cs="Arial"/>
+          <w:bCs/>
+          <w:szCs w:val="24"/>
+        </w:rPr>
+      </w:pPr>
+      <w:r>
+        <w:rPr>
+          <w:rFonts w:ascii="Arial" w:hAnsi="Arial" w:cs="Arial"/>
+          <w:bCs/>
+          <w:szCs w:val="24"/>
+        </w:rPr>
+        <w:t>Tela de Relatórios</w:t>
+      </w:r>
+    </w:p>
+    <w:p>
+      <w:pPr>
+        <w:pStyle w:val="PargrafodaLista"/>
+        <w:spacing w:before="92" w:line="360" w:lineRule="auto"/>
+        <w:ind w:left="1224"/>
+        <w:rPr>
+          <w:rFonts w:ascii="Arial" w:hAnsi="Arial" w:cs="Arial"/>
+          <w:bCs/>
+          <w:szCs w:val="24"/>
+        </w:rPr>
+      </w:pPr>
+    </w:p>
+    <w:p>
+      <w:pPr>
+        <w:spacing w:before="92" w:line="360" w:lineRule="auto"/>
+        <w:ind w:firstLine="851"/>
+        <w:rPr>
+          <w:rFonts w:ascii="Arial" w:hAnsi="Arial" w:cs="Arial"/>
+          <w:bCs/>
+          <w:szCs w:val="24"/>
+        </w:rPr>
+      </w:pPr>
+      <w:r>
+        <w:rPr>
+          <w:rFonts w:ascii="Arial" w:hAnsi="Arial" w:cs="Arial"/>
+          <w:bCs/>
+          <w:szCs w:val="24"/>
+        </w:rPr>
+        <w:t xml:space="preserve">Logo abaixo na figura 9 temos </w:t>
+      </w:r>
+      <w:r>
+        <w:rPr>
+          <w:rFonts w:ascii="Arial" w:hAnsi="Arial" w:cs="Arial"/>
+          <w:bCs/>
+          <w:szCs w:val="24"/>
+        </w:rPr>
+        <w:t xml:space="preserve">a </w:t>
+      </w:r>
+      <w:r>
+        <w:rPr>
+          <w:rFonts w:ascii="Arial" w:hAnsi="Arial" w:cs="Arial"/>
+          <w:bCs/>
+          <w:szCs w:val="24"/>
+        </w:rPr>
+        <w:t xml:space="preserve">tela </w:t>
+      </w:r>
+      <w:r>
+        <w:rPr>
+          <w:rFonts w:ascii="Arial" w:hAnsi="Arial" w:cs="Arial"/>
+          <w:bCs/>
+          <w:szCs w:val="24"/>
+        </w:rPr>
+        <w:t xml:space="preserve">onde </w:t>
+      </w:r>
+      <w:r>
+        <w:rPr>
+          <w:rFonts w:ascii="Arial" w:hAnsi="Arial" w:cs="Arial"/>
+          <w:bCs/>
+          <w:szCs w:val="24"/>
+        </w:rPr>
+        <w:t>podemos fazer a visualização e se necessário a impressão de vários relatórios como, clientes(apenas um cliente e todos os clientes), vendas(todas as vendas, todas as vendas de um cliente e uma venda por cliente) e produtos(todos os produtos ou apenas um produto).</w:t>
+      </w:r>
+    </w:p>
+    <w:p>
+      <w:pPr>
+        <w:spacing w:before="92"/>
         <w:ind w:firstLine="851"/>
         <w:rPr>
           <w:rFonts w:ascii="Arial" w:hAnsi="Arial" w:cs="Arial"/>
@@ -6161,7 +6247,46 @@
         <w:rPr>
           <w:color w:val="auto"/>
         </w:rPr>
-        <w:t>Figura 9 - Tela de Emissão de Relatórios</w:t>
+        <w:lastRenderedPageBreak/>
+        <w:t xml:space="preserve">Figura </w:t>
+      </w:r>
+      <w:r>
+        <w:rPr>
+          <w:color w:val="auto"/>
+        </w:rPr>
+        <w:fldChar w:fldCharType="begin"/>
+      </w:r>
+      <w:r>
+        <w:rPr>
+          <w:color w:val="auto"/>
+        </w:rPr>
+        <w:instrText xml:space="preserve"> SEQ Figura \* ARABIC </w:instrText>
+      </w:r>
+      <w:r>
+        <w:rPr>
+          <w:color w:val="auto"/>
+        </w:rPr>
+        <w:fldChar w:fldCharType="separate"/>
+      </w:r>
+      <w:r>
+        <w:rPr>
+          <w:noProof/>
+          <w:color w:val="auto"/>
+        </w:rPr>
+        <w:t>8</w:t>
+      </w:r>
+      <w:r>
+        <w:rPr>
+          <w:noProof/>
+          <w:color w:val="auto"/>
+        </w:rPr>
+        <w:fldChar w:fldCharType="end"/>
+      </w:r>
+      <w:r>
+        <w:rPr>
+          <w:color w:val="auto"/>
+        </w:rPr>
+        <w:t xml:space="preserve"> - Tela de Cadastro e Busca de Clientes</w:t>
       </w:r>
     </w:p>
     <w:p>
@@ -6179,10 +6304,10 @@
           <w:noProof/>
         </w:rPr>
         <w:drawing>
-          <wp:inline distT="0" distB="0" distL="0" distR="0" wp14:anchorId="5DB9276D" wp14:editId="232A61A2">
+          <wp:inline distT="0" distB="0" distL="0" distR="0" wp14:anchorId="3074BB92" wp14:editId="094CADEE">
             <wp:extent cx="5761990" cy="3241040"/>
             <wp:effectExtent l="0" t="0" r="0" b="0"/>
-            <wp:docPr id="12" name="Imagem 12"/>
+            <wp:docPr id="8" name="Imagem 8"/>
             <wp:cNvGraphicFramePr>
               <a:graphicFrameLocks xmlns:a="http://schemas.openxmlformats.org/drawingml/2006/main" noChangeAspect="1"/>
             </wp:cNvGraphicFramePr>
@@ -6190,7 +6315,7 @@
               <a:graphicData uri="http://schemas.openxmlformats.org/drawingml/2006/picture">
                 <pic:pic xmlns:pic="http://schemas.openxmlformats.org/drawingml/2006/picture">
                   <pic:nvPicPr>
-                    <pic:cNvPr id="0" name="Picture 3"/>
+                    <pic:cNvPr id="0" name="Picture 7"/>
                     <pic:cNvPicPr>
                       <a:picLocks noChangeAspect="1" noChangeArrowheads="1"/>
                     </pic:cNvPicPr>
@@ -6247,117 +6372,14 @@
     </w:p>
     <w:p>
       <w:pPr>
-        <w:pStyle w:val="PargrafodaLista"/>
         <w:spacing w:before="92" w:line="360" w:lineRule="auto"/>
-        <w:ind w:left="0"/>
-        <w:rPr>
-          <w:rFonts w:ascii="Arial" w:hAnsi="Arial" w:cs="Arial"/>
-        </w:rPr>
-      </w:pPr>
-    </w:p>
-    <w:p>
-      <w:pPr>
-        <w:pStyle w:val="PargrafodaLista"/>
-        <w:spacing w:before="92" w:line="360" w:lineRule="auto"/>
-        <w:ind w:left="0"/>
-        <w:rPr>
-          <w:rFonts w:ascii="Arial" w:hAnsi="Arial" w:cs="Arial"/>
-        </w:rPr>
-      </w:pPr>
-    </w:p>
-    <w:p>
-      <w:pPr>
-        <w:pStyle w:val="PargrafodaLista"/>
-        <w:numPr>
-          <w:ilvl w:val="2"/>
-          <w:numId w:val="6"/>
-        </w:numPr>
-        <w:spacing w:before="92" w:after="0" w:line="360" w:lineRule="auto"/>
-        <w:rPr>
-          <w:rFonts w:ascii="Arial" w:hAnsi="Arial" w:cs="Arial"/>
-          <w:bCs/>
-          <w:szCs w:val="24"/>
-        </w:rPr>
-      </w:pPr>
-      <w:r>
-        <w:rPr>
-          <w:rFonts w:ascii="Arial" w:hAnsi="Arial" w:cs="Arial"/>
-          <w:bCs/>
-          <w:szCs w:val="24"/>
-        </w:rPr>
-        <w:lastRenderedPageBreak/>
-        <w:t>Tela de Cadastro e Busca de Vendas (Realizar uma Venda)</w:t>
-      </w:r>
-    </w:p>
-    <w:p>
-      <w:pPr>
-        <w:pStyle w:val="PargrafodaLista"/>
-        <w:spacing w:before="92" w:line="360" w:lineRule="auto"/>
-        <w:ind w:left="1224"/>
-        <w:rPr>
-          <w:rFonts w:ascii="Arial" w:hAnsi="Arial" w:cs="Arial"/>
-          <w:bCs/>
-          <w:szCs w:val="24"/>
-        </w:rPr>
-      </w:pPr>
-    </w:p>
-    <w:p>
-      <w:pPr>
-        <w:pStyle w:val="PargrafodaLista"/>
-        <w:spacing w:before="92"/>
-        <w:ind w:left="0" w:firstLine="851"/>
-        <w:rPr>
-          <w:rFonts w:ascii="Arial" w:hAnsi="Arial" w:cs="Arial"/>
-          <w:bCs/>
-          <w:szCs w:val="24"/>
-        </w:rPr>
-      </w:pPr>
-      <w:r>
-        <w:rPr>
-          <w:rFonts w:ascii="Arial" w:hAnsi="Arial" w:cs="Arial"/>
-          <w:bCs/>
-          <w:szCs w:val="24"/>
-        </w:rPr>
-        <w:t>A figura 10 mostra a</w:t>
-      </w:r>
-      <w:r>
-        <w:rPr>
-          <w:rFonts w:ascii="Arial" w:hAnsi="Arial" w:cs="Arial"/>
-          <w:bCs/>
-          <w:szCs w:val="24"/>
-        </w:rPr>
-        <w:t xml:space="preserve"> tela</w:t>
-      </w:r>
-      <w:r>
-        <w:rPr>
-          <w:rFonts w:ascii="Arial" w:hAnsi="Arial" w:cs="Arial"/>
-          <w:bCs/>
-          <w:szCs w:val="24"/>
-        </w:rPr>
-        <w:t xml:space="preserve"> onde</w:t>
-      </w:r>
-      <w:r>
-        <w:rPr>
-          <w:rFonts w:ascii="Arial" w:hAnsi="Arial" w:cs="Arial"/>
-          <w:bCs/>
-          <w:szCs w:val="24"/>
-        </w:rPr>
-        <w:t xml:space="preserve"> temos três abas, a primeira dela é a de cadastro de vendas, que seria para realizar uma “venda balcão” onde o cliente faz o pedido do produto e o atendente faz a checagem se tem o produto em estoque e realiza a venda. Também é possível realizar a emissão de orçamentos, porém esta opção não subtrai o produto do estoque no banco de dados.</w:t>
-      </w:r>
-    </w:p>
-    <w:p>
-      <w:pPr>
-        <w:pStyle w:val="PargrafodaLista"/>
-        <w:spacing w:before="92"/>
-        <w:ind w:left="0" w:firstLine="851"/>
-        <w:rPr>
-          <w:rFonts w:ascii="Arial" w:hAnsi="Arial" w:cs="Arial"/>
-          <w:bCs/>
-          <w:szCs w:val="24"/>
-        </w:rPr>
-      </w:pPr>
-      <w:bookmarkStart w:id="1" w:name="_GoBack"/>
-      <w:bookmarkEnd w:id="1"/>
+        <w:ind w:firstLine="851"/>
+        <w:rPr>
+          <w:rFonts w:ascii="Arial" w:hAnsi="Arial" w:cs="Arial"/>
+          <w:bCs/>
+          <w:szCs w:val="24"/>
+        </w:rPr>
+      </w:pPr>
     </w:p>
     <w:p>
       <w:pPr>
@@ -6372,16 +6394,16 @@
         <w:rPr>
           <w:color w:val="auto"/>
         </w:rPr>
-        <w:t>Figura 10- Tela de Cadastro e Busca de Vendas (Realizar uma Venda)</w:t>
-      </w:r>
-    </w:p>
-    <w:p>
-      <w:pPr>
-        <w:pStyle w:val="PargrafodaLista"/>
+        <w:t>Figura 9 - Tela de Emissão de Relatórios</w:t>
+      </w:r>
+    </w:p>
+    <w:p>
+      <w:pPr>
         <w:spacing w:before="92" w:line="360" w:lineRule="auto"/>
-        <w:ind w:left="0"/>
-        <w:rPr>
-          <w:rFonts w:ascii="Arial" w:hAnsi="Arial" w:cs="Arial"/>
+        <w:rPr>
+          <w:rFonts w:ascii="Arial" w:hAnsi="Arial" w:cs="Arial"/>
+          <w:bCs/>
+          <w:szCs w:val="24"/>
         </w:rPr>
       </w:pPr>
       <w:r>
@@ -6390,10 +6412,10 @@
           <w:noProof/>
         </w:rPr>
         <w:drawing>
-          <wp:inline distT="0" distB="0" distL="0" distR="0" wp14:anchorId="2BF03FF2" wp14:editId="3AD1F451">
+          <wp:inline distT="0" distB="0" distL="0" distR="0" wp14:anchorId="5DB9276D" wp14:editId="232A61A2">
             <wp:extent cx="5761990" cy="3241040"/>
             <wp:effectExtent l="0" t="0" r="0" b="0"/>
-            <wp:docPr id="13" name="Imagem 13"/>
+            <wp:docPr id="12" name="Imagem 12"/>
             <wp:cNvGraphicFramePr>
               <a:graphicFrameLocks xmlns:a="http://schemas.openxmlformats.org/drawingml/2006/main" noChangeAspect="1"/>
             </wp:cNvGraphicFramePr>
@@ -6401,7 +6423,7 @@
               <a:graphicData uri="http://schemas.openxmlformats.org/drawingml/2006/picture">
                 <pic:pic xmlns:pic="http://schemas.openxmlformats.org/drawingml/2006/picture">
                   <pic:nvPicPr>
-                    <pic:cNvPr id="0" name="Picture 1"/>
+                    <pic:cNvPr id="0" name="Picture 3"/>
                     <pic:cNvPicPr>
                       <a:picLocks noChangeAspect="1" noChangeArrowheads="1"/>
                     </pic:cNvPicPr>
@@ -6461,6 +6483,215 @@
         <w:pStyle w:val="PargrafodaLista"/>
         <w:spacing w:before="92" w:line="360" w:lineRule="auto"/>
         <w:ind w:left="0"/>
+        <w:rPr>
+          <w:rFonts w:ascii="Arial" w:hAnsi="Arial" w:cs="Arial"/>
+        </w:rPr>
+      </w:pPr>
+    </w:p>
+    <w:p>
+      <w:pPr>
+        <w:pStyle w:val="PargrafodaLista"/>
+        <w:spacing w:before="92" w:line="360" w:lineRule="auto"/>
+        <w:ind w:left="0"/>
+        <w:rPr>
+          <w:rFonts w:ascii="Arial" w:hAnsi="Arial" w:cs="Arial"/>
+        </w:rPr>
+      </w:pPr>
+    </w:p>
+    <w:p>
+      <w:pPr>
+        <w:pStyle w:val="PargrafodaLista"/>
+        <w:numPr>
+          <w:ilvl w:val="2"/>
+          <w:numId w:val="6"/>
+        </w:numPr>
+        <w:spacing w:before="92" w:after="0" w:line="360" w:lineRule="auto"/>
+        <w:rPr>
+          <w:rFonts w:ascii="Arial" w:hAnsi="Arial" w:cs="Arial"/>
+          <w:bCs/>
+          <w:szCs w:val="24"/>
+        </w:rPr>
+      </w:pPr>
+      <w:r>
+        <w:rPr>
+          <w:rFonts w:ascii="Arial" w:hAnsi="Arial" w:cs="Arial"/>
+          <w:bCs/>
+          <w:szCs w:val="24"/>
+        </w:rPr>
+        <w:lastRenderedPageBreak/>
+        <w:t>Tela de Cadastro e Busca de Vendas (Realizar uma Venda)</w:t>
+      </w:r>
+    </w:p>
+    <w:p>
+      <w:pPr>
+        <w:pStyle w:val="PargrafodaLista"/>
+        <w:spacing w:before="92" w:line="360" w:lineRule="auto"/>
+        <w:ind w:left="1224"/>
+        <w:rPr>
+          <w:rFonts w:ascii="Arial" w:hAnsi="Arial" w:cs="Arial"/>
+          <w:bCs/>
+          <w:szCs w:val="24"/>
+        </w:rPr>
+      </w:pPr>
+    </w:p>
+    <w:p>
+      <w:pPr>
+        <w:pStyle w:val="PargrafodaLista"/>
+        <w:spacing w:before="92"/>
+        <w:ind w:left="0" w:firstLine="851"/>
+        <w:rPr>
+          <w:rFonts w:ascii="Arial" w:hAnsi="Arial" w:cs="Arial"/>
+          <w:bCs/>
+          <w:szCs w:val="24"/>
+        </w:rPr>
+      </w:pPr>
+      <w:r>
+        <w:rPr>
+          <w:rFonts w:ascii="Arial" w:hAnsi="Arial" w:cs="Arial"/>
+          <w:bCs/>
+          <w:szCs w:val="24"/>
+        </w:rPr>
+        <w:t>A figura 10 mostra a</w:t>
+      </w:r>
+      <w:r>
+        <w:rPr>
+          <w:rFonts w:ascii="Arial" w:hAnsi="Arial" w:cs="Arial"/>
+          <w:bCs/>
+          <w:szCs w:val="24"/>
+        </w:rPr>
+        <w:t xml:space="preserve"> tela</w:t>
+      </w:r>
+      <w:r>
+        <w:rPr>
+          <w:rFonts w:ascii="Arial" w:hAnsi="Arial" w:cs="Arial"/>
+          <w:bCs/>
+          <w:szCs w:val="24"/>
+        </w:rPr>
+        <w:t xml:space="preserve"> onde</w:t>
+      </w:r>
+      <w:r>
+        <w:rPr>
+          <w:rFonts w:ascii="Arial" w:hAnsi="Arial" w:cs="Arial"/>
+          <w:bCs/>
+          <w:szCs w:val="24"/>
+        </w:rPr>
+        <w:t xml:space="preserve"> temos três abas, a primeira dela é a de cadastro de vendas, que seria para realizar uma “venda balcão” onde o cliente faz o pedido do produto e o atendente faz a checagem se tem o produto em estoque e realiza a venda. Também é possível realizar a emissão de orçamentos, porém esta opção não subtrai o produto do estoque no banco de dados.</w:t>
+      </w:r>
+    </w:p>
+    <w:p>
+      <w:pPr>
+        <w:pStyle w:val="PargrafodaLista"/>
+        <w:spacing w:before="92"/>
+        <w:ind w:left="0" w:firstLine="851"/>
+        <w:rPr>
+          <w:rFonts w:ascii="Arial" w:hAnsi="Arial" w:cs="Arial"/>
+          <w:bCs/>
+          <w:szCs w:val="24"/>
+        </w:rPr>
+      </w:pPr>
+    </w:p>
+    <w:p>
+      <w:pPr>
+        <w:pStyle w:val="Legenda"/>
+        <w:keepNext/>
+        <w:jc w:val="center"/>
+        <w:rPr>
+          <w:color w:val="auto"/>
+        </w:rPr>
+      </w:pPr>
+      <w:r>
+        <w:rPr>
+          <w:color w:val="auto"/>
+        </w:rPr>
+        <w:t>Figura 10- Tela de Cadastro e Busca de Vendas (Realizar uma Venda)</w:t>
+      </w:r>
+    </w:p>
+    <w:p>
+      <w:pPr>
+        <w:pStyle w:val="PargrafodaLista"/>
+        <w:spacing w:before="92" w:line="360" w:lineRule="auto"/>
+        <w:ind w:left="0"/>
+        <w:rPr>
+          <w:rFonts w:ascii="Arial" w:hAnsi="Arial" w:cs="Arial"/>
+        </w:rPr>
+      </w:pPr>
+      <w:r>
+        <w:rPr>
+          <w:rFonts w:ascii="Arial" w:hAnsi="Arial" w:cs="Arial"/>
+          <w:noProof/>
+        </w:rPr>
+        <w:drawing>
+          <wp:inline distT="0" distB="0" distL="0" distR="0" wp14:anchorId="2BF03FF2" wp14:editId="3AD1F451">
+            <wp:extent cx="5761990" cy="3241040"/>
+            <wp:effectExtent l="0" t="0" r="0" b="0"/>
+            <wp:docPr id="13" name="Imagem 13"/>
+            <wp:cNvGraphicFramePr>
+              <a:graphicFrameLocks xmlns:a="http://schemas.openxmlformats.org/drawingml/2006/main" noChangeAspect="1"/>
+            </wp:cNvGraphicFramePr>
+            <a:graphic xmlns:a="http://schemas.openxmlformats.org/drawingml/2006/main">
+              <a:graphicData uri="http://schemas.openxmlformats.org/drawingml/2006/picture">
+                <pic:pic xmlns:pic="http://schemas.openxmlformats.org/drawingml/2006/picture">
+                  <pic:nvPicPr>
+                    <pic:cNvPr id="0" name="Picture 1"/>
+                    <pic:cNvPicPr>
+                      <a:picLocks noChangeAspect="1" noChangeArrowheads="1"/>
+                    </pic:cNvPicPr>
+                  </pic:nvPicPr>
+                  <pic:blipFill>
+                    <a:blip r:embed="rId18" cstate="print">
+                      <a:extLst>
+                        <a:ext uri="{28A0092B-C50C-407E-A947-70E740481C1C}">
+                          <a14:useLocalDpi xmlns:a14="http://schemas.microsoft.com/office/drawing/2010/main" val="0"/>
+                        </a:ext>
+                      </a:extLst>
+                    </a:blip>
+                    <a:srcRect/>
+                    <a:stretch>
+                      <a:fillRect/>
+                    </a:stretch>
+                  </pic:blipFill>
+                  <pic:spPr bwMode="auto">
+                    <a:xfrm>
+                      <a:off x="0" y="0"/>
+                      <a:ext cx="5761990" cy="3241040"/>
+                    </a:xfrm>
+                    <a:prstGeom prst="rect">
+                      <a:avLst/>
+                    </a:prstGeom>
+                    <a:noFill/>
+                    <a:ln>
+                      <a:noFill/>
+                    </a:ln>
+                  </pic:spPr>
+                </pic:pic>
+              </a:graphicData>
+            </a:graphic>
+          </wp:inline>
+        </w:drawing>
+      </w:r>
+    </w:p>
+    <w:p>
+      <w:pPr>
+        <w:pStyle w:val="PargrafodaLista"/>
+        <w:spacing w:before="92" w:line="360" w:lineRule="auto"/>
+        <w:ind w:left="0"/>
+        <w:jc w:val="center"/>
+        <w:rPr>
+          <w:rFonts w:ascii="Arial" w:hAnsi="Arial" w:cs="Arial"/>
+        </w:rPr>
+      </w:pPr>
+      <w:r>
+        <w:rPr>
+          <w:rFonts w:ascii="Arial" w:hAnsi="Arial" w:cs="Arial"/>
+        </w:rPr>
+        <w:t>Fonte: O autor.</w:t>
+      </w:r>
+    </w:p>
+    <w:p>
+      <w:pPr>
+        <w:pStyle w:val="PargrafodaLista"/>
+        <w:spacing w:before="92" w:line="360" w:lineRule="auto"/>
+        <w:ind w:left="0"/>
         <w:jc w:val="center"/>
         <w:rPr>
           <w:rFonts w:ascii="Arial" w:hAnsi="Arial" w:cs="Arial"/>
@@ -6588,6 +6819,7 @@
           <w:id w:val="-399600638"/>
           <w:citation/>
         </w:sdtPr>
+        <w:sdtEndPr/>
         <w:sdtContent>
           <w:r>
             <w:rPr>
@@ -6712,7 +6944,7 @@
                     <pic:cNvPicPr/>
                   </pic:nvPicPr>
                   <pic:blipFill>
-                    <a:blip r:embed="rId18"/>
+                    <a:blip r:embed="rId19"/>
                     <a:stretch>
                       <a:fillRect/>
                     </a:stretch>
@@ -7116,7 +7348,7 @@
                     <pic:cNvPicPr/>
                   </pic:nvPicPr>
                   <pic:blipFill>
-                    <a:blip r:embed="rId19"/>
+                    <a:blip r:embed="rId20"/>
                     <a:stretch>
                       <a:fillRect/>
                     </a:stretch>
@@ -7425,7 +7657,7 @@
                     <pic:cNvPicPr/>
                   </pic:nvPicPr>
                   <pic:blipFill>
-                    <a:blip r:embed="rId20"/>
+                    <a:blip r:embed="rId21"/>
                     <a:stretch>
                       <a:fillRect/>
                     </a:stretch>
@@ -7830,7 +8062,7 @@
                     <pic:cNvPicPr/>
                   </pic:nvPicPr>
                   <pic:blipFill>
-                    <a:blip r:embed="rId21"/>
+                    <a:blip r:embed="rId22"/>
                     <a:stretch>
                       <a:fillRect/>
                     </a:stretch>
@@ -8170,7 +8402,13 @@
         <w:rPr>
           <w:rFonts w:ascii="Arial" w:hAnsi="Arial" w:cs="Arial"/>
         </w:rPr>
-        <w:t>Futuras implementações</w:t>
+        <w:t>O valor para comercialização do software manterá uma média de R$20,00 mensais, podendo mudar de acordo com a necessidade e contrato firmados com o cliente, levando em consideração que f</w:t>
+      </w:r>
+      <w:r>
+        <w:rPr>
+          <w:rFonts w:ascii="Arial" w:hAnsi="Arial" w:cs="Arial"/>
+        </w:rPr>
+        <w:t>uturas implementações</w:t>
       </w:r>
       <w:r>
         <w:rPr>
@@ -8226,7 +8464,14 @@
         <w:rPr>
           <w:rFonts w:ascii="Arial" w:hAnsi="Arial" w:cs="Arial"/>
         </w:rPr>
-        <w:t xml:space="preserve"> do empreendedor, podendo fazer uma análise e verificar se é viável expandir o projeto</w:t>
+        <w:t xml:space="preserve"> do empreendedor, </w:t>
+      </w:r>
+      <w:r>
+        <w:rPr>
+          <w:rFonts w:ascii="Arial" w:hAnsi="Arial" w:cs="Arial"/>
+        </w:rPr>
+        <w:lastRenderedPageBreak/>
+        <w:t>podendo fazer uma análise e verificar se é viável expandir o projeto</w:t>
       </w:r>
       <w:r>
         <w:rPr>
@@ -8790,7 +9035,7 @@
       </w:pPr>
     </w:p>
     <w:sectPr>
-      <w:headerReference w:type="default" r:id="rId22"/>
+      <w:headerReference w:type="default" r:id="rId23"/>
       <w:pgSz w:w="11906" w:h="16838"/>
       <w:pgMar w:top="1701" w:right="1134" w:bottom="1134" w:left="1701" w:header="709" w:footer="709" w:gutter="0"/>
       <w:cols w:space="708"/>
@@ -11070,7 +11315,7 @@
 </file>
 
 <file path=customXml/itemProps1.xml><?xml version="1.0" encoding="utf-8"?>
-<ds:datastoreItem xmlns:ds="http://schemas.openxmlformats.org/officeDocument/2006/customXml" ds:itemID="{3A6ABAF8-3B5B-497F-9B96-C35E0C1D4A3D}">
+<ds:datastoreItem xmlns:ds="http://schemas.openxmlformats.org/officeDocument/2006/customXml" ds:itemID="{7D829FF1-D062-4797-9D56-53B07A9ED512}">
   <ds:schemaRefs>
     <ds:schemaRef ds:uri="http://schemas.openxmlformats.org/officeDocument/2006/bibliography"/>
   </ds:schemaRefs>

</xml_diff>